<commit_message>
Resave Running a PCR but still incomplete
</commit_message>
<xml_diff>
--- a/Experimental Lab Notebook/Running a PCR.docx
+++ b/Experimental Lab Notebook/Running a PCR.docx
@@ -4,7 +4,10 @@
   <w:body>
     <w:p>
       <w:r>
-        <w:t>Running and imaging a Gel:</w:t>
+        <w:t xml:space="preserve">Running </w:t>
+      </w:r>
+      <w:r>
+        <w:t xml:space="preserve">a PCR: </w:t>
       </w:r>
     </w:p>
     <w:p>
@@ -14,17 +17,41 @@
     </w:p>
     <w:p>
       <w:r>
-        <w:t>-Results of PCR run (thawed if previously frozen)</w:t>
-      </w:r>
-    </w:p>
-    <w:p>
-      <w:r>
-        <w:t>-Blue dye for running</w:t>
-      </w:r>
-    </w:p>
-    <w:p>
-      <w:r>
-        <w:t>-DNA ladder</w:t>
+        <w:t>-Sterile water</w:t>
+      </w:r>
+    </w:p>
+    <w:p>
+      <w:r>
+        <w:t>-</w:t>
+      </w:r>
+      <w:r>
+        <w:t>Forward and Reverse Primers</w:t>
+      </w:r>
+    </w:p>
+    <w:p>
+      <w:r>
+        <w:t>-DNA template for amplification</w:t>
+      </w:r>
+    </w:p>
+    <w:p>
+      <w:r>
+        <w:t>-</w:t>
+      </w:r>
+      <w:r>
+        <w:t xml:space="preserve">10mM </w:t>
+      </w:r>
+      <w:proofErr w:type="spellStart"/>
+      <w:r>
+        <w:t>dNTPs</w:t>
+      </w:r>
+      <w:proofErr w:type="spellEnd"/>
+    </w:p>
+    <w:p>
+      <w:r>
+        <w:t>-</w:t>
+      </w:r>
+      <w:r>
+        <w:t>DNA Polymerase (in freezer)</w:t>
       </w:r>
     </w:p>
     <w:p>
@@ -34,75 +61,68 @@
     </w:p>
     <w:p>
       <w:r>
-        <w:t xml:space="preserve">1. Create dyed samples for each different PCR sample by combining 10 </w:t>
+        <w:t xml:space="preserve">1. Create </w:t>
+      </w:r>
+      <w:r>
+        <w:t xml:space="preserve">20 </w:t>
       </w:r>
       <w:proofErr w:type="spellStart"/>
       <w:r>
-        <w:t>uL</w:t>
+        <w:t>uM</w:t>
       </w:r>
       <w:proofErr w:type="spellEnd"/>
       <w:r>
-        <w:t xml:space="preserve"> of sample with 2 </w:t>
-      </w:r>
-      <w:proofErr w:type="spellStart"/>
-      <w:r>
-        <w:t>uL</w:t>
-      </w:r>
-      <w:proofErr w:type="spellEnd"/>
-      <w:r>
-        <w:t xml:space="preserve"> of blue dye. Pipet up and down to mix, about </w:t>
-      </w:r>
-      <w:proofErr w:type="gramStart"/>
-      <w:r>
-        <w:t>10x</w:t>
-      </w:r>
-      <w:proofErr w:type="gramEnd"/>
-      <w:r>
-        <w:t xml:space="preserve"> for each sample. </w:t>
-      </w:r>
-    </w:p>
-    <w:p>
-      <w:r>
-        <w:t xml:space="preserve">2. Prepare gel by cutting to the correct amount of lanes using a razor blade. You need enough lanes to have at least ½ a lane on each end of the gel, 1 lane for each sample, and 1 lane for the ladder. </w:t>
+        <w:t xml:space="preserve"> primer stocks by…</w:t>
+      </w:r>
+    </w:p>
+    <w:p>
+      <w:r>
+        <w:t xml:space="preserve">2. </w:t>
+      </w:r>
+      <w:r>
+        <w:t>Create 1:10 dilution of DNA template by…</w:t>
+      </w:r>
+      <w:r>
+        <w:t xml:space="preserve"> </w:t>
       </w:r>
     </w:p>
     <w:p>
       <w:r>
         <w:t xml:space="preserve">3. Place gel such that it is lined up parallel to the edge of the box and near the left side (negative side) of the box. </w:t>
-      </w:r>
-    </w:p>
-    <w:p>
-      <w:r>
-        <w:t xml:space="preserve">4. Load first lane of the gel with 8 </w:t>
-      </w:r>
-      <w:proofErr w:type="spellStart"/>
-      <w:r>
-        <w:t>uL</w:t>
-      </w:r>
-      <w:proofErr w:type="spellEnd"/>
-      <w:r>
-        <w:t xml:space="preserve"> of DNA ladder. </w:t>
-      </w:r>
-    </w:p>
-    <w:p>
-      <w:r>
-        <w:t xml:space="preserve">5. Load remaining lanes with all 12 </w:t>
-      </w:r>
-      <w:proofErr w:type="spellStart"/>
-      <w:r>
-        <w:t>uL</w:t>
-      </w:r>
-      <w:proofErr w:type="spellEnd"/>
-      <w:r>
-        <w:t xml:space="preserve"> of dyed sample.</w:t>
-      </w:r>
-    </w:p>
-    <w:p>
-      <w:r>
-        <w:t xml:space="preserve">6. Place lid onto box and plug negative and positive terminals into the correct ports. </w:t>
       </w:r>
       <w:bookmarkStart w:id="0" w:name="_GoBack"/>
       <w:bookmarkEnd w:id="0"/>
+    </w:p>
+    <w:p>
+      <w:r>
+        <w:t xml:space="preserve">4. Load first lane of the gel with 8 </w:t>
+      </w:r>
+      <w:proofErr w:type="spellStart"/>
+      <w:r>
+        <w:t>uL</w:t>
+      </w:r>
+      <w:proofErr w:type="spellEnd"/>
+      <w:r>
+        <w:t xml:space="preserve"> of DNA ladder. </w:t>
+      </w:r>
+    </w:p>
+    <w:p>
+      <w:r>
+        <w:t xml:space="preserve">5. Load remaining lanes with all 12 </w:t>
+      </w:r>
+      <w:proofErr w:type="spellStart"/>
+      <w:r>
+        <w:t>uL</w:t>
+      </w:r>
+      <w:proofErr w:type="spellEnd"/>
+      <w:r>
+        <w:t xml:space="preserve"> of dyed sample.</w:t>
+      </w:r>
+    </w:p>
+    <w:p>
+      <w:r>
+        <w:t xml:space="preserve">6. Place lid onto box and plug negative and positive terminals into the correct ports. </w:t>
+      </w:r>
     </w:p>
     <w:p>
       <w:r>

</xml_diff>